<commit_message>
Docs: Arrumando a documentação
</commit_message>
<xml_diff>
--- a/Aplicativo gestão de casa .docx
+++ b/Aplicativo gestão de casa .docx
@@ -1,6 +1,6 @@
 
 <file path=word/document.xml><?xml version="1.0" encoding="utf-8"?>
-<w:document xmlns:wpc="http://schemas.microsoft.com/office/word/2010/wordprocessingCanvas" xmlns:cx="http://schemas.microsoft.com/office/drawing/2014/chartex" xmlns:cx1="http://schemas.microsoft.com/office/drawing/2015/9/8/chartex" xmlns:cx2="http://schemas.microsoft.com/office/drawing/2015/10/21/chartex" xmlns:cx3="http://schemas.microsoft.com/office/drawing/2016/5/9/chartex" xmlns:cx4="http://schemas.microsoft.com/office/drawing/2016/5/10/chartex" xmlns:cx5="http://schemas.microsoft.com/office/drawing/2016/5/11/chartex" xmlns:cx6="http://schemas.microsoft.com/office/drawing/2016/5/12/chartex" xmlns:cx7="http://schemas.microsoft.com/office/drawing/2016/5/13/chartex" xmlns:cx8="http://schemas.microsoft.com/office/drawing/2016/5/14/chartex" xmlns:mc="http://schemas.openxmlformats.org/markup-compatibility/2006" xmlns:aink="http://schemas.microsoft.com/office/drawing/2016/ink" xmlns:am3d="http://schemas.microsoft.com/office/drawing/2017/model3d" xmlns:o="urn:schemas-microsoft-com:office:office" xmlns:oel="http://schemas.microsoft.com/office/2019/extlst" xmlns:r="http://schemas.openxmlformats.org/officeDocument/2006/relationships" xmlns:m="http://schemas.openxmlformats.org/officeDocument/2006/math" xmlns:v="urn:schemas-microsoft-com:vml" xmlns:wp14="http://schemas.microsoft.com/office/word/2010/wordprocessingDrawing" xmlns:wp="http://schemas.openxmlformats.org/drawingml/2006/wordprocessingDrawing" xmlns:w10="urn:schemas-microsoft-com:office:word" xmlns:w="http://schemas.openxmlformats.org/wordprocessingml/2006/main" xmlns:w14="http://schemas.microsoft.com/office/word/2010/wordml" xmlns:w15="http://schemas.microsoft.com/office/word/2012/wordml" xmlns:w16cex="http://schemas.microsoft.com/office/word/2018/wordml/cex" xmlns:w16cid="http://schemas.microsoft.com/office/word/2016/wordml/cid" xmlns:w16="http://schemas.microsoft.com/office/word/2018/wordml" xmlns:w16du="http://schemas.microsoft.com/office/word/2023/wordml/word16du" xmlns:w16sdtdh="http://schemas.microsoft.com/office/word/2020/wordml/sdtdatahash" xmlns:w16sdtfl="http://schemas.microsoft.com/office/word/2024/wordml/sdtformatlock" xmlns:w16se="http://schemas.microsoft.com/office/word/2015/wordml/symex" xmlns:wpg="http://schemas.microsoft.com/office/word/2010/wordprocessingGroup" xmlns:wpi="http://schemas.microsoft.com/office/word/2010/wordprocessingInk" xmlns:wne="http://schemas.microsoft.com/office/word/2006/wordml" xmlns:wps="http://schemas.microsoft.com/office/word/2010/wordprocessingShape" mc:Ignorable="w14 w15 w16se w16cid w16 w16cex w16sdtdh w16sdtfl w16du wp14">
+<w:document xmlns:wpc="http://schemas.microsoft.com/office/word/2010/wordprocessingCanvas" xmlns:cx="http://schemas.microsoft.com/office/drawing/2014/chartex" xmlns:mc="http://schemas.openxmlformats.org/markup-compatibility/2006" xmlns:o="urn:schemas-microsoft-com:office:office" xmlns:r="http://schemas.openxmlformats.org/officeDocument/2006/relationships" xmlns:m="http://schemas.openxmlformats.org/officeDocument/2006/math" xmlns:v="urn:schemas-microsoft-com:vml" xmlns:wp14="http://schemas.microsoft.com/office/word/2010/wordprocessingDrawing" xmlns:wp="http://schemas.openxmlformats.org/drawingml/2006/wordprocessingDrawing" xmlns:w10="urn:schemas-microsoft-com:office:word" xmlns:w="http://schemas.openxmlformats.org/wordprocessingml/2006/main" xmlns:w14="http://schemas.microsoft.com/office/word/2010/wordml" xmlns:w15="http://schemas.microsoft.com/office/word/2012/wordml" xmlns:w16se="http://schemas.microsoft.com/office/word/2015/wordml/symex" xmlns:wpg="http://schemas.microsoft.com/office/word/2010/wordprocessingGroup" xmlns:wpi="http://schemas.microsoft.com/office/word/2010/wordprocessingInk" xmlns:wne="http://schemas.microsoft.com/office/word/2006/wordml" xmlns:wps="http://schemas.microsoft.com/office/word/2010/wordprocessingShape" mc:Ignorable="w14 w15 w16se wp14">
   <w:body>
     <w:p>
       <w:pPr>
@@ -9,6 +9,7 @@
       <w:r>
         <w:rPr>
           <w:noProof/>
+          <w:lang w:eastAsia="pt-BR"/>
         </w:rPr>
         <w:drawing>
           <wp:inline distT="0" distB="0" distL="0" distR="0" wp14:anchorId="0DD8F018" wp14:editId="3A12171D">
@@ -192,7 +193,23 @@
           <w:b/>
           <w:bCs/>
         </w:rPr>
-        <w:t>, código Pix ou código de barras</w:t>
+        <w:t xml:space="preserve">, código </w:t>
+      </w:r>
+      <w:proofErr w:type="spellStart"/>
+      <w:r>
+        <w:rPr>
+          <w:b/>
+          <w:bCs/>
+        </w:rPr>
+        <w:t>Pix</w:t>
+      </w:r>
+      <w:proofErr w:type="spellEnd"/>
+      <w:r>
+        <w:rPr>
+          <w:b/>
+          <w:bCs/>
+        </w:rPr>
+        <w:t xml:space="preserve"> ou código de barras</w:t>
       </w:r>
       <w:r>
         <w:t xml:space="preserve"> para a pessoa responsável pelo pagamento.</w:t>
@@ -278,12 +295,12 @@
         </w:numPr>
       </w:pPr>
       <w:r>
+        <w:t>E a data limite para pagamento.</w:t>
+      </w:r>
+    </w:p>
+    <w:p>
+      <w:r>
         <w:lastRenderedPageBreak/>
-        <w:t>E a data limite para pagamento.</w:t>
-      </w:r>
-    </w:p>
-    <w:p>
-      <w:r>
         <w:t xml:space="preserve">O aplicativo também contará com uma aba de </w:t>
       </w:r>
       <w:r>
@@ -308,15 +325,7 @@
         <w:t>notificações automáticas</w:t>
       </w:r>
       <w:r>
-        <w:t xml:space="preserve"> avisando sobre o cadastro do compromisso </w:t>
-      </w:r>
-      <w:proofErr w:type="gramStart"/>
-      <w:r>
-        <w:t>e também</w:t>
-      </w:r>
-      <w:proofErr w:type="gramEnd"/>
-      <w:r>
-        <w:t xml:space="preserve"> quando a data estiver próxima.</w:t>
+        <w:t xml:space="preserve"> avisando sobre o cadastro do compromisso e também quando a data estiver próxima.</w:t>
       </w:r>
     </w:p>
     <w:p>
@@ -650,6 +659,7 @@
       <w:r>
         <w:rPr>
           <w:noProof/>
+          <w:lang w:eastAsia="pt-BR"/>
         </w:rPr>
         <w:drawing>
           <wp:anchor distT="0" distB="0" distL="114300" distR="114300" simplePos="0" relativeHeight="251658240" behindDoc="1" locked="0" layoutInCell="1" allowOverlap="1" wp14:anchorId="5003F1BD" wp14:editId="63A5698D">
@@ -855,8 +865,237 @@
         </w:tabs>
       </w:pPr>
       <w:r>
+        <w:t>-- Usuários do sistema</w:t>
+      </w:r>
+    </w:p>
+    <w:p>
+      <w:pPr>
+        <w:tabs>
+          <w:tab w:val="left" w:pos="7462"/>
+        </w:tabs>
+      </w:pPr>
+      <w:r>
+        <w:t>CREATE TABLE `</w:t>
+      </w:r>
+      <w:proofErr w:type="spellStart"/>
+      <w:r>
+        <w:t>users</w:t>
+      </w:r>
+      <w:proofErr w:type="spellEnd"/>
+      <w:r>
+        <w:t>` (</w:t>
+      </w:r>
+    </w:p>
+    <w:p>
+      <w:pPr>
+        <w:tabs>
+          <w:tab w:val="left" w:pos="7462"/>
+        </w:tabs>
+      </w:pPr>
+      <w:r>
         <w:lastRenderedPageBreak/>
-        <w:t>-- Usuários do sistema</w:t>
+        <w:t>`id` BIGINT UNSIGNED AUTO_INCREMENT PRIMARY KEY,</w:t>
+      </w:r>
+    </w:p>
+    <w:p>
+      <w:pPr>
+        <w:tabs>
+          <w:tab w:val="left" w:pos="7462"/>
+        </w:tabs>
+      </w:pPr>
+      <w:r>
+        <w:t>`</w:t>
+      </w:r>
+      <w:proofErr w:type="spellStart"/>
+      <w:r>
+        <w:t>email</w:t>
+      </w:r>
+      <w:proofErr w:type="spellEnd"/>
+      <w:r>
+        <w:t xml:space="preserve">` </w:t>
+      </w:r>
+      <w:proofErr w:type="gramStart"/>
+      <w:r>
+        <w:t>VARCHAR(</w:t>
+      </w:r>
+      <w:proofErr w:type="gramEnd"/>
+      <w:r>
+        <w:t>255) NOT NULL UNIQUE,</w:t>
+      </w:r>
+    </w:p>
+    <w:p>
+      <w:pPr>
+        <w:tabs>
+          <w:tab w:val="left" w:pos="7462"/>
+        </w:tabs>
+      </w:pPr>
+      <w:r>
+        <w:t>`</w:t>
+      </w:r>
+      <w:proofErr w:type="spellStart"/>
+      <w:r>
+        <w:t>name</w:t>
+      </w:r>
+      <w:proofErr w:type="spellEnd"/>
+      <w:r>
+        <w:t xml:space="preserve">` </w:t>
+      </w:r>
+      <w:proofErr w:type="gramStart"/>
+      <w:r>
+        <w:t>VARCHAR(</w:t>
+      </w:r>
+      <w:proofErr w:type="gramEnd"/>
+      <w:r>
+        <w:t>150) NOT NULL,</w:t>
+      </w:r>
+    </w:p>
+    <w:p>
+      <w:pPr>
+        <w:tabs>
+          <w:tab w:val="left" w:pos="7462"/>
+        </w:tabs>
+      </w:pPr>
+      <w:r>
+        <w:t>`</w:t>
+      </w:r>
+      <w:proofErr w:type="spellStart"/>
+      <w:r>
+        <w:t>password_hash</w:t>
+      </w:r>
+      <w:proofErr w:type="spellEnd"/>
+      <w:r>
+        <w:t xml:space="preserve">` </w:t>
+      </w:r>
+      <w:proofErr w:type="gramStart"/>
+      <w:r>
+        <w:t>VARCHAR(</w:t>
+      </w:r>
+      <w:proofErr w:type="gramEnd"/>
+      <w:r>
+        <w:t>255) NOT NULL,</w:t>
+      </w:r>
+    </w:p>
+    <w:p>
+      <w:pPr>
+        <w:tabs>
+          <w:tab w:val="left" w:pos="7462"/>
+        </w:tabs>
+      </w:pPr>
+      <w:r>
+        <w:t>`</w:t>
+      </w:r>
+      <w:proofErr w:type="spellStart"/>
+      <w:r>
+        <w:t>avatar_url</w:t>
+      </w:r>
+      <w:proofErr w:type="spellEnd"/>
+      <w:r>
+        <w:t xml:space="preserve">` </w:t>
+      </w:r>
+      <w:proofErr w:type="gramStart"/>
+      <w:r>
+        <w:t>VARCHAR(</w:t>
+      </w:r>
+      <w:proofErr w:type="gramEnd"/>
+      <w:r>
+        <w:t>512) DEFAULT NULL,</w:t>
+      </w:r>
+    </w:p>
+    <w:p>
+      <w:pPr>
+        <w:tabs>
+          <w:tab w:val="left" w:pos="7462"/>
+        </w:tabs>
+      </w:pPr>
+      <w:r>
+        <w:t>`</w:t>
+      </w:r>
+      <w:proofErr w:type="spellStart"/>
+      <w:r>
+        <w:t>phone</w:t>
+      </w:r>
+      <w:proofErr w:type="spellEnd"/>
+      <w:r>
+        <w:t xml:space="preserve">` </w:t>
+      </w:r>
+      <w:proofErr w:type="gramStart"/>
+      <w:r>
+        <w:t>VARCHAR(</w:t>
+      </w:r>
+      <w:proofErr w:type="gramEnd"/>
+      <w:r>
+        <w:t>30) DEFAULT NULL,</w:t>
+      </w:r>
+    </w:p>
+    <w:p>
+      <w:pPr>
+        <w:tabs>
+          <w:tab w:val="left" w:pos="7462"/>
+        </w:tabs>
+      </w:pPr>
+      <w:r>
+        <w:t>`</w:t>
+      </w:r>
+      <w:proofErr w:type="spellStart"/>
+      <w:r>
+        <w:t>created_at</w:t>
+      </w:r>
+      <w:proofErr w:type="spellEnd"/>
+      <w:r>
+        <w:t>` DATETIME DEFAULT CURRENT_TIMESTAMP,</w:t>
+      </w:r>
+    </w:p>
+    <w:p>
+      <w:pPr>
+        <w:tabs>
+          <w:tab w:val="left" w:pos="7462"/>
+        </w:tabs>
+      </w:pPr>
+      <w:r>
+        <w:t>`</w:t>
+      </w:r>
+      <w:proofErr w:type="spellStart"/>
+      <w:r>
+        <w:t>last_login</w:t>
+      </w:r>
+      <w:proofErr w:type="spellEnd"/>
+      <w:r>
+        <w:t>` DATETIME DEFAULT NULL</w:t>
+      </w:r>
+    </w:p>
+    <w:p>
+      <w:pPr>
+        <w:tabs>
+          <w:tab w:val="left" w:pos="7462"/>
+        </w:tabs>
+      </w:pPr>
+      <w:r>
+        <w:t>) ENGINE=</w:t>
+      </w:r>
+      <w:proofErr w:type="spellStart"/>
+      <w:r>
+        <w:t>InnoDB</w:t>
+      </w:r>
+      <w:proofErr w:type="spellEnd"/>
+      <w:r>
+        <w:t>;</w:t>
+      </w:r>
+    </w:p>
+    <w:p>
+      <w:pPr>
+        <w:tabs>
+          <w:tab w:val="left" w:pos="7462"/>
+        </w:tabs>
+      </w:pPr>
+    </w:p>
+    <w:p>
+      <w:pPr>
+        <w:tabs>
+          <w:tab w:val="left" w:pos="7462"/>
+        </w:tabs>
+      </w:pPr>
+      <w:r>
+        <w:t>-- Grupos / Famílias</w:t>
       </w:r>
     </w:p>
     <w:p>
@@ -870,10 +1109,205 @@
       </w:r>
       <w:proofErr w:type="spellStart"/>
       <w:r>
+        <w:t>families</w:t>
+      </w:r>
+      <w:proofErr w:type="spellEnd"/>
+      <w:r>
+        <w:t>` (</w:t>
+      </w:r>
+    </w:p>
+    <w:p>
+      <w:pPr>
+        <w:tabs>
+          <w:tab w:val="left" w:pos="7462"/>
+        </w:tabs>
+      </w:pPr>
+      <w:r>
+        <w:t>`id` BIGINT UNSIGNED AUTO_INCREMENT PRIMARY KEY,</w:t>
+      </w:r>
+    </w:p>
+    <w:p>
+      <w:pPr>
+        <w:tabs>
+          <w:tab w:val="left" w:pos="7462"/>
+        </w:tabs>
+      </w:pPr>
+      <w:r>
+        <w:t>`</w:t>
+      </w:r>
+      <w:proofErr w:type="spellStart"/>
+      <w:r>
+        <w:t>name</w:t>
+      </w:r>
+      <w:proofErr w:type="spellEnd"/>
+      <w:r>
+        <w:t xml:space="preserve">` </w:t>
+      </w:r>
+      <w:proofErr w:type="gramStart"/>
+      <w:r>
+        <w:t>VARCHAR(</w:t>
+      </w:r>
+      <w:proofErr w:type="gramEnd"/>
+      <w:r>
+        <w:t>200) NOT NULL,</w:t>
+      </w:r>
+    </w:p>
+    <w:p>
+      <w:pPr>
+        <w:tabs>
+          <w:tab w:val="left" w:pos="7462"/>
+        </w:tabs>
+      </w:pPr>
+      <w:r>
+        <w:t>`</w:t>
+      </w:r>
+      <w:proofErr w:type="spellStart"/>
+      <w:r>
+        <w:t>description</w:t>
+      </w:r>
+      <w:proofErr w:type="spellEnd"/>
+      <w:r>
+        <w:t>` TEXT,</w:t>
+      </w:r>
+    </w:p>
+    <w:p>
+      <w:pPr>
+        <w:tabs>
+          <w:tab w:val="left" w:pos="7462"/>
+        </w:tabs>
+      </w:pPr>
+      <w:r>
+        <w:t>`</w:t>
+      </w:r>
+      <w:proofErr w:type="spellStart"/>
+      <w:r>
+        <w:t>owner_user_id</w:t>
+      </w:r>
+      <w:proofErr w:type="spellEnd"/>
+      <w:r>
+        <w:t>` BIGINT UNSIGNED NOT NULL, -- o criador (admin absoluto)</w:t>
+      </w:r>
+    </w:p>
+    <w:p>
+      <w:pPr>
+        <w:tabs>
+          <w:tab w:val="left" w:pos="7462"/>
+        </w:tabs>
+      </w:pPr>
+      <w:r>
+        <w:t>`</w:t>
+      </w:r>
+      <w:proofErr w:type="spellStart"/>
+      <w:r>
+        <w:t>invite_link</w:t>
+      </w:r>
+      <w:proofErr w:type="spellEnd"/>
+      <w:r>
+        <w:t xml:space="preserve">` </w:t>
+      </w:r>
+      <w:proofErr w:type="gramStart"/>
+      <w:r>
+        <w:t>VARCHAR(</w:t>
+      </w:r>
+      <w:proofErr w:type="gramEnd"/>
+      <w:r>
+        <w:t>255) DEFAULT NULL,</w:t>
+      </w:r>
+    </w:p>
+    <w:p>
+      <w:pPr>
+        <w:tabs>
+          <w:tab w:val="left" w:pos="7462"/>
+        </w:tabs>
+      </w:pPr>
+      <w:r>
+        <w:t>`</w:t>
+      </w:r>
+      <w:proofErr w:type="spellStart"/>
+      <w:r>
+        <w:t>created_at</w:t>
+      </w:r>
+      <w:proofErr w:type="spellEnd"/>
+      <w:r>
+        <w:t>` DATETIME DEFAULT CURRENT_TIMESTAMP,</w:t>
+      </w:r>
+    </w:p>
+    <w:p>
+      <w:pPr>
+        <w:tabs>
+          <w:tab w:val="left" w:pos="7462"/>
+        </w:tabs>
+      </w:pPr>
+      <w:r>
+        <w:t>FOREIGN KEY (`</w:t>
+      </w:r>
+      <w:proofErr w:type="spellStart"/>
+      <w:r>
+        <w:t>owner_user_id</w:t>
+      </w:r>
+      <w:proofErr w:type="spellEnd"/>
+      <w:r>
+        <w:t>`) REFERENCES `</w:t>
+      </w:r>
+      <w:proofErr w:type="spellStart"/>
+      <w:r>
         <w:t>users</w:t>
       </w:r>
       <w:proofErr w:type="spellEnd"/>
       <w:r>
+        <w:t>`(`id`) ON DELETE RESTRICT</w:t>
+      </w:r>
+    </w:p>
+    <w:p>
+      <w:pPr>
+        <w:tabs>
+          <w:tab w:val="left" w:pos="7462"/>
+        </w:tabs>
+      </w:pPr>
+      <w:r>
+        <w:t>) ENGINE=</w:t>
+      </w:r>
+      <w:proofErr w:type="spellStart"/>
+      <w:r>
+        <w:t>InnoDB</w:t>
+      </w:r>
+      <w:proofErr w:type="spellEnd"/>
+      <w:r>
+        <w:t>;</w:t>
+      </w:r>
+    </w:p>
+    <w:p>
+      <w:pPr>
+        <w:tabs>
+          <w:tab w:val="left" w:pos="7462"/>
+        </w:tabs>
+      </w:pPr>
+    </w:p>
+    <w:p>
+      <w:pPr>
+        <w:tabs>
+          <w:tab w:val="left" w:pos="7462"/>
+        </w:tabs>
+      </w:pPr>
+      <w:r>
+        <w:t>-- Associação usuário &lt;-&gt; família (membros) e níveis de permissão</w:t>
+      </w:r>
+    </w:p>
+    <w:p>
+      <w:pPr>
+        <w:tabs>
+          <w:tab w:val="left" w:pos="7462"/>
+        </w:tabs>
+      </w:pPr>
+      <w:r>
+        <w:t>CREATE TABLE `</w:t>
+      </w:r>
+      <w:proofErr w:type="spellStart"/>
+      <w:r>
+        <w:t>family_members</w:t>
+      </w:r>
+      <w:proofErr w:type="spellEnd"/>
+      <w:r>
         <w:t>` (</w:t>
       </w:r>
     </w:p>
@@ -898,19 +1332,11 @@
       </w:r>
       <w:proofErr w:type="spellStart"/>
       <w:r>
-        <w:t>email</w:t>
-      </w:r>
-      <w:proofErr w:type="spellEnd"/>
-      <w:r>
-        <w:t xml:space="preserve">` </w:t>
-      </w:r>
-      <w:proofErr w:type="gramStart"/>
-      <w:r>
-        <w:t>VARCHAR(</w:t>
-      </w:r>
-      <w:proofErr w:type="gramEnd"/>
-      <w:r>
-        <w:t>255) NOT NULL UNIQUE,</w:t>
+        <w:t>family_id</w:t>
+      </w:r>
+      <w:proofErr w:type="spellEnd"/>
+      <w:r>
+        <w:t>` BIGINT UNSIGNED NOT NULL,</w:t>
       </w:r>
     </w:p>
     <w:p>
@@ -924,19 +1350,45 @@
       </w:r>
       <w:proofErr w:type="spellStart"/>
       <w:r>
-        <w:t>name</w:t>
-      </w:r>
-      <w:proofErr w:type="spellEnd"/>
-      <w:r>
-        <w:t xml:space="preserve">` </w:t>
-      </w:r>
-      <w:proofErr w:type="gramStart"/>
-      <w:r>
-        <w:t>VARCHAR(</w:t>
-      </w:r>
-      <w:proofErr w:type="gramEnd"/>
-      <w:r>
-        <w:t>150) NOT NULL,</w:t>
+        <w:t>user_id</w:t>
+      </w:r>
+      <w:proofErr w:type="spellEnd"/>
+      <w:r>
+        <w:t>` BIGINT UNSIGNED NOT NULL,</w:t>
+      </w:r>
+    </w:p>
+    <w:p>
+      <w:pPr>
+        <w:tabs>
+          <w:tab w:val="left" w:pos="7462"/>
+        </w:tabs>
+      </w:pPr>
+      <w:r>
+        <w:t>`role` ENUM('</w:t>
+      </w:r>
+      <w:proofErr w:type="spellStart"/>
+      <w:r>
+        <w:t>member</w:t>
+      </w:r>
+      <w:proofErr w:type="spellEnd"/>
+      <w:r>
+        <w:t>','</w:t>
+      </w:r>
+      <w:proofErr w:type="spellStart"/>
+      <w:r>
+        <w:t>admin</w:t>
+      </w:r>
+      <w:proofErr w:type="spellEnd"/>
+      <w:r>
+        <w:t>') NOT NULL DEFAULT '</w:t>
+      </w:r>
+      <w:proofErr w:type="spellStart"/>
+      <w:r>
+        <w:t>member</w:t>
+      </w:r>
+      <w:proofErr w:type="spellEnd"/>
+      <w:r>
+        <w:t>',</w:t>
       </w:r>
     </w:p>
     <w:p>
@@ -950,383 +1402,19 @@
       </w:r>
       <w:proofErr w:type="spellStart"/>
       <w:r>
-        <w:t>password_hash</w:t>
-      </w:r>
-      <w:proofErr w:type="spellEnd"/>
-      <w:r>
-        <w:t xml:space="preserve">` </w:t>
-      </w:r>
-      <w:proofErr w:type="gramStart"/>
-      <w:r>
-        <w:t>VARCHAR(</w:t>
-      </w:r>
-      <w:proofErr w:type="gramEnd"/>
-      <w:r>
-        <w:t>255) NOT NULL,</w:t>
-      </w:r>
-    </w:p>
-    <w:p>
-      <w:pPr>
-        <w:tabs>
-          <w:tab w:val="left" w:pos="7462"/>
-        </w:tabs>
-      </w:pPr>
-      <w:r>
-        <w:t>`</w:t>
-      </w:r>
-      <w:proofErr w:type="spellStart"/>
-      <w:r>
-        <w:t>avatar_url</w:t>
-      </w:r>
-      <w:proofErr w:type="spellEnd"/>
-      <w:r>
-        <w:t xml:space="preserve">` </w:t>
-      </w:r>
-      <w:proofErr w:type="gramStart"/>
-      <w:r>
-        <w:t>VARCHAR(</w:t>
-      </w:r>
-      <w:proofErr w:type="gramEnd"/>
-      <w:r>
-        <w:t>512) DEFAULT NULL,</w:t>
-      </w:r>
-    </w:p>
-    <w:p>
-      <w:pPr>
-        <w:tabs>
-          <w:tab w:val="left" w:pos="7462"/>
-        </w:tabs>
-      </w:pPr>
-      <w:r>
-        <w:t>`</w:t>
-      </w:r>
-      <w:proofErr w:type="spellStart"/>
-      <w:r>
-        <w:t>phone</w:t>
-      </w:r>
-      <w:proofErr w:type="spellEnd"/>
-      <w:r>
-        <w:t xml:space="preserve">` </w:t>
-      </w:r>
-      <w:proofErr w:type="gramStart"/>
-      <w:r>
-        <w:t>VARCHAR(</w:t>
-      </w:r>
-      <w:proofErr w:type="gramEnd"/>
-      <w:r>
-        <w:t>30) DEFAULT NULL,</w:t>
-      </w:r>
-    </w:p>
-    <w:p>
-      <w:pPr>
-        <w:tabs>
-          <w:tab w:val="left" w:pos="7462"/>
-        </w:tabs>
-      </w:pPr>
-      <w:r>
-        <w:t>`</w:t>
-      </w:r>
-      <w:proofErr w:type="spellStart"/>
-      <w:r>
-        <w:t>created_at</w:t>
-      </w:r>
-      <w:proofErr w:type="spellEnd"/>
-      <w:r>
-        <w:t>` DATETIME DEFAULT CURRENT_TIMESTAMP,</w:t>
-      </w:r>
-    </w:p>
-    <w:p>
-      <w:pPr>
-        <w:tabs>
-          <w:tab w:val="left" w:pos="7462"/>
-        </w:tabs>
-      </w:pPr>
-      <w:r>
-        <w:t>`</w:t>
-      </w:r>
-      <w:proofErr w:type="spellStart"/>
-      <w:r>
-        <w:t>last_login</w:t>
-      </w:r>
-      <w:proofErr w:type="spellEnd"/>
-      <w:r>
-        <w:t>` DATETIME DEFAULT NULL</w:t>
-      </w:r>
-    </w:p>
-    <w:p>
-      <w:pPr>
-        <w:tabs>
-          <w:tab w:val="left" w:pos="7462"/>
-        </w:tabs>
-      </w:pPr>
-      <w:r>
-        <w:t>) ENGINE=</w:t>
-      </w:r>
-      <w:proofErr w:type="spellStart"/>
-      <w:r>
-        <w:t>InnoDB</w:t>
-      </w:r>
-      <w:proofErr w:type="spellEnd"/>
-      <w:r>
-        <w:t>;</w:t>
-      </w:r>
-    </w:p>
-    <w:p>
-      <w:pPr>
-        <w:tabs>
-          <w:tab w:val="left" w:pos="7462"/>
-        </w:tabs>
-      </w:pPr>
-    </w:p>
-    <w:p>
-      <w:pPr>
-        <w:tabs>
-          <w:tab w:val="left" w:pos="7462"/>
-        </w:tabs>
-      </w:pPr>
-      <w:r>
-        <w:t>-- Grupos / Famílias</w:t>
-      </w:r>
-    </w:p>
-    <w:p>
-      <w:pPr>
-        <w:tabs>
-          <w:tab w:val="left" w:pos="7462"/>
-        </w:tabs>
-      </w:pPr>
-      <w:r>
-        <w:t>CREATE TABLE `</w:t>
-      </w:r>
-      <w:proofErr w:type="spellStart"/>
-      <w:r>
-        <w:t>families</w:t>
-      </w:r>
-      <w:proofErr w:type="spellEnd"/>
-      <w:r>
-        <w:t>` (</w:t>
-      </w:r>
-    </w:p>
-    <w:p>
-      <w:pPr>
-        <w:tabs>
-          <w:tab w:val="left" w:pos="7462"/>
-        </w:tabs>
-      </w:pPr>
-      <w:r>
-        <w:t>`id` BIGINT UNSIGNED AUTO_INCREMENT PRIMARY KEY,</w:t>
-      </w:r>
-    </w:p>
-    <w:p>
-      <w:pPr>
-        <w:tabs>
-          <w:tab w:val="left" w:pos="7462"/>
-        </w:tabs>
-      </w:pPr>
-      <w:r>
-        <w:t>`</w:t>
-      </w:r>
-      <w:proofErr w:type="spellStart"/>
-      <w:r>
-        <w:t>name</w:t>
-      </w:r>
-      <w:proofErr w:type="spellEnd"/>
-      <w:r>
-        <w:t xml:space="preserve">` </w:t>
-      </w:r>
-      <w:proofErr w:type="gramStart"/>
-      <w:r>
-        <w:t>VARCHAR(</w:t>
-      </w:r>
-      <w:proofErr w:type="gramEnd"/>
-      <w:r>
-        <w:t>200) NOT NULL,</w:t>
-      </w:r>
-    </w:p>
-    <w:p>
-      <w:pPr>
-        <w:tabs>
-          <w:tab w:val="left" w:pos="7462"/>
-        </w:tabs>
-      </w:pPr>
-      <w:r>
-        <w:t>`</w:t>
-      </w:r>
-      <w:proofErr w:type="spellStart"/>
-      <w:r>
-        <w:t>description</w:t>
-      </w:r>
-      <w:proofErr w:type="spellEnd"/>
-      <w:r>
-        <w:t>` TEXT,</w:t>
-      </w:r>
-    </w:p>
-    <w:p>
-      <w:pPr>
-        <w:tabs>
-          <w:tab w:val="left" w:pos="7462"/>
-        </w:tabs>
-      </w:pPr>
-      <w:r>
-        <w:t>`</w:t>
-      </w:r>
-      <w:proofErr w:type="spellStart"/>
-      <w:r>
-        <w:t>owner_user_id</w:t>
-      </w:r>
-      <w:proofErr w:type="spellEnd"/>
-      <w:r>
-        <w:t>` BIGINT UNSIGNED NOT NULL, -- o criador (admin absoluto)</w:t>
-      </w:r>
-    </w:p>
-    <w:p>
-      <w:pPr>
-        <w:tabs>
-          <w:tab w:val="left" w:pos="7462"/>
-        </w:tabs>
-      </w:pPr>
-      <w:r>
-        <w:t>`</w:t>
-      </w:r>
-      <w:proofErr w:type="spellStart"/>
-      <w:r>
-        <w:t>invite_link</w:t>
-      </w:r>
-      <w:proofErr w:type="spellEnd"/>
-      <w:r>
-        <w:t xml:space="preserve">` </w:t>
-      </w:r>
-      <w:proofErr w:type="gramStart"/>
-      <w:r>
-        <w:t>VARCHAR(</w:t>
-      </w:r>
-      <w:proofErr w:type="gramEnd"/>
-      <w:r>
-        <w:t>255) DEFAULT NULL,</w:t>
-      </w:r>
-    </w:p>
-    <w:p>
-      <w:pPr>
-        <w:tabs>
-          <w:tab w:val="left" w:pos="7462"/>
-        </w:tabs>
-      </w:pPr>
-      <w:r>
-        <w:t>`</w:t>
-      </w:r>
-      <w:proofErr w:type="spellStart"/>
-      <w:r>
-        <w:t>created_at</w:t>
-      </w:r>
-      <w:proofErr w:type="spellEnd"/>
-      <w:r>
-        <w:t>` DATETIME DEFAULT CURRENT_TIMESTAMP,</w:t>
-      </w:r>
-    </w:p>
-    <w:p>
-      <w:pPr>
-        <w:tabs>
-          <w:tab w:val="left" w:pos="7462"/>
-        </w:tabs>
-      </w:pPr>
-      <w:r>
-        <w:t>FOREIGN KEY (`</w:t>
-      </w:r>
-      <w:proofErr w:type="spellStart"/>
-      <w:r>
-        <w:t>owner_user_id</w:t>
-      </w:r>
-      <w:proofErr w:type="spellEnd"/>
-      <w:r>
-        <w:t>`) REFERENCES `</w:t>
-      </w:r>
-      <w:proofErr w:type="spellStart"/>
-      <w:r>
-        <w:t>users</w:t>
-      </w:r>
-      <w:proofErr w:type="spellEnd"/>
-      <w:r>
-        <w:t>`(`id`) ON DELETE RESTRICT</w:t>
-      </w:r>
-    </w:p>
-    <w:p>
-      <w:pPr>
-        <w:tabs>
-          <w:tab w:val="left" w:pos="7462"/>
-        </w:tabs>
-      </w:pPr>
-      <w:r>
-        <w:t>) ENGINE=</w:t>
-      </w:r>
-      <w:proofErr w:type="spellStart"/>
-      <w:r>
-        <w:t>InnoDB</w:t>
-      </w:r>
-      <w:proofErr w:type="spellEnd"/>
-      <w:r>
-        <w:t>;</w:t>
-      </w:r>
-    </w:p>
-    <w:p>
-      <w:pPr>
-        <w:tabs>
-          <w:tab w:val="left" w:pos="7462"/>
-        </w:tabs>
-      </w:pPr>
-    </w:p>
-    <w:p>
-      <w:pPr>
-        <w:tabs>
-          <w:tab w:val="left" w:pos="7462"/>
-        </w:tabs>
-      </w:pPr>
-      <w:r>
-        <w:t>-- Associação usuário &lt;-&gt; família (membros) e níveis de permissão</w:t>
-      </w:r>
-    </w:p>
-    <w:p>
-      <w:pPr>
-        <w:tabs>
-          <w:tab w:val="left" w:pos="7462"/>
-        </w:tabs>
-      </w:pPr>
-      <w:r>
-        <w:t>CREATE TABLE `</w:t>
-      </w:r>
-      <w:proofErr w:type="spellStart"/>
-      <w:r>
-        <w:t>family_members</w:t>
-      </w:r>
-      <w:proofErr w:type="spellEnd"/>
-      <w:r>
-        <w:t>` (</w:t>
-      </w:r>
-    </w:p>
-    <w:p>
-      <w:pPr>
-        <w:tabs>
-          <w:tab w:val="left" w:pos="7462"/>
-        </w:tabs>
-      </w:pPr>
-      <w:r>
-        <w:t>`id` BIGINT UNSIGNED AUTO_INCREMENT PRIMARY KEY,</w:t>
-      </w:r>
-    </w:p>
-    <w:p>
-      <w:pPr>
-        <w:tabs>
-          <w:tab w:val="left" w:pos="7462"/>
-        </w:tabs>
-      </w:pPr>
-      <w:r>
-        <w:t>`</w:t>
-      </w:r>
-      <w:proofErr w:type="spellStart"/>
-      <w:r>
-        <w:t>family_id</w:t>
-      </w:r>
-      <w:proofErr w:type="spellEnd"/>
-      <w:r>
-        <w:t>` BIGINT UNSIGNED NOT NULL,</w:t>
+        <w:t>is_owner</w:t>
+      </w:r>
+      <w:proofErr w:type="spellEnd"/>
+      <w:r>
+        <w:t xml:space="preserve">` BOOLEAN NOT NULL DEFAULT FALSE, -- </w:t>
+      </w:r>
+      <w:proofErr w:type="spellStart"/>
+      <w:r>
+        <w:t>true</w:t>
+      </w:r>
+      <w:proofErr w:type="spellEnd"/>
+      <w:r>
+        <w:t xml:space="preserve"> apenas para o criador (admin absoluto)</w:t>
       </w:r>
     </w:p>
     <w:p>
@@ -1341,10 +1429,166 @@
       </w:r>
       <w:proofErr w:type="spellStart"/>
       <w:r>
+        <w:t>joined_at</w:t>
+      </w:r>
+      <w:proofErr w:type="spellEnd"/>
+      <w:r>
+        <w:t>` DATETIME DEFAULT CURRENT_TIMESTAMP,</w:t>
+      </w:r>
+    </w:p>
+    <w:p>
+      <w:pPr>
+        <w:tabs>
+          <w:tab w:val="left" w:pos="7462"/>
+        </w:tabs>
+      </w:pPr>
+      <w:r>
+        <w:t>UNIQUE KEY `</w:t>
+      </w:r>
+      <w:proofErr w:type="spellStart"/>
+      <w:r>
+        <w:t>uq_family_user</w:t>
+      </w:r>
+      <w:proofErr w:type="spellEnd"/>
+      <w:r>
+        <w:t>` (`family_id</w:t>
+      </w:r>
+      <w:proofErr w:type="gramStart"/>
+      <w:r>
+        <w:t>`,`</w:t>
+      </w:r>
+      <w:proofErr w:type="spellStart"/>
+      <w:proofErr w:type="gramEnd"/>
+      <w:r>
         <w:t>user_id</w:t>
       </w:r>
       <w:proofErr w:type="spellEnd"/>
       <w:r>
+        <w:t>`),</w:t>
+      </w:r>
+    </w:p>
+    <w:p>
+      <w:pPr>
+        <w:tabs>
+          <w:tab w:val="left" w:pos="7462"/>
+        </w:tabs>
+      </w:pPr>
+      <w:r>
+        <w:t>FOREIGN KEY (`</w:t>
+      </w:r>
+      <w:proofErr w:type="spellStart"/>
+      <w:r>
+        <w:t>family_id</w:t>
+      </w:r>
+      <w:proofErr w:type="spellEnd"/>
+      <w:r>
+        <w:t>`) REFERENCES `</w:t>
+      </w:r>
+      <w:proofErr w:type="spellStart"/>
+      <w:r>
+        <w:t>families</w:t>
+      </w:r>
+      <w:proofErr w:type="spellEnd"/>
+      <w:r>
+        <w:t>`(`id`) ON DELETE CASCADE,</w:t>
+      </w:r>
+    </w:p>
+    <w:p>
+      <w:pPr>
+        <w:tabs>
+          <w:tab w:val="left" w:pos="7462"/>
+        </w:tabs>
+      </w:pPr>
+      <w:r>
+        <w:t>FOREIGN KEY (`</w:t>
+      </w:r>
+      <w:proofErr w:type="spellStart"/>
+      <w:r>
+        <w:t>user_id</w:t>
+      </w:r>
+      <w:proofErr w:type="spellEnd"/>
+      <w:r>
+        <w:t>`) REFERENCES `</w:t>
+      </w:r>
+      <w:proofErr w:type="spellStart"/>
+      <w:r>
+        <w:t>users</w:t>
+      </w:r>
+      <w:proofErr w:type="spellEnd"/>
+      <w:r>
+        <w:t>`(`id`) ON DELETE CASCADE</w:t>
+      </w:r>
+    </w:p>
+    <w:p>
+      <w:pPr>
+        <w:tabs>
+          <w:tab w:val="left" w:pos="7462"/>
+        </w:tabs>
+      </w:pPr>
+      <w:r>
+        <w:t>) ENGINE=</w:t>
+      </w:r>
+      <w:proofErr w:type="spellStart"/>
+      <w:r>
+        <w:t>InnoDB</w:t>
+      </w:r>
+      <w:proofErr w:type="spellEnd"/>
+      <w:r>
+        <w:t>;</w:t>
+      </w:r>
+    </w:p>
+    <w:p>
+      <w:pPr>
+        <w:tabs>
+          <w:tab w:val="left" w:pos="7462"/>
+        </w:tabs>
+      </w:pPr>
+    </w:p>
+    <w:p>
+      <w:pPr>
+        <w:tabs>
+          <w:tab w:val="left" w:pos="7462"/>
+        </w:tabs>
+      </w:pPr>
+      <w:r>
+        <w:t>-- Convites gerados para entrada em família (link de convite)</w:t>
+      </w:r>
+    </w:p>
+    <w:p>
+      <w:pPr>
+        <w:tabs>
+          <w:tab w:val="left" w:pos="7462"/>
+        </w:tabs>
+      </w:pPr>
+      <w:r>
+        <w:t>CREATE TABLE `invites` (</w:t>
+      </w:r>
+    </w:p>
+    <w:p>
+      <w:pPr>
+        <w:tabs>
+          <w:tab w:val="left" w:pos="7462"/>
+        </w:tabs>
+      </w:pPr>
+      <w:r>
+        <w:t>`id` BIGINT UNSIGNED AUTO_INCREMENT PRIMARY KEY,</w:t>
+      </w:r>
+    </w:p>
+    <w:p>
+      <w:pPr>
+        <w:tabs>
+          <w:tab w:val="left" w:pos="7462"/>
+        </w:tabs>
+      </w:pPr>
+      <w:r>
+        <w:t>`</w:t>
+      </w:r>
+      <w:proofErr w:type="spellStart"/>
+      <w:r>
+        <w:t>family_id</w:t>
+      </w:r>
+      <w:proofErr w:type="spellEnd"/>
+      <w:r>
         <w:t>` BIGINT UNSIGNED NOT NULL,</w:t>
       </w:r>
     </w:p>
@@ -1355,7 +1599,533 @@
         </w:tabs>
       </w:pPr>
       <w:r>
-        <w:t>`role` ENUM('</w:t>
+        <w:t xml:space="preserve">`token` </w:t>
+      </w:r>
+      <w:proofErr w:type="gramStart"/>
+      <w:r>
+        <w:t>VARCHAR(</w:t>
+      </w:r>
+      <w:proofErr w:type="gramEnd"/>
+      <w:r>
+        <w:t>255) NOT NULL UNIQUE,</w:t>
+      </w:r>
+    </w:p>
+    <w:p>
+      <w:pPr>
+        <w:tabs>
+          <w:tab w:val="left" w:pos="7462"/>
+        </w:tabs>
+      </w:pPr>
+      <w:r>
+        <w:t>`</w:t>
+      </w:r>
+      <w:proofErr w:type="spellStart"/>
+      <w:r>
+        <w:t>creator_user_id</w:t>
+      </w:r>
+      <w:proofErr w:type="spellEnd"/>
+      <w:r>
+        <w:t>` BIGINT UNSIGNED NOT NULL,</w:t>
+      </w:r>
+    </w:p>
+    <w:p>
+      <w:pPr>
+        <w:tabs>
+          <w:tab w:val="left" w:pos="7462"/>
+        </w:tabs>
+      </w:pPr>
+      <w:r>
+        <w:t>`</w:t>
+      </w:r>
+      <w:proofErr w:type="spellStart"/>
+      <w:r>
+        <w:t>expires_at</w:t>
+      </w:r>
+      <w:proofErr w:type="spellEnd"/>
+      <w:r>
+        <w:t>` DATETIME DEFAULT NULL,</w:t>
+      </w:r>
+    </w:p>
+    <w:p>
+      <w:pPr>
+        <w:tabs>
+          <w:tab w:val="left" w:pos="7462"/>
+        </w:tabs>
+      </w:pPr>
+      <w:r>
+        <w:t>`</w:t>
+      </w:r>
+      <w:proofErr w:type="spellStart"/>
+      <w:r>
+        <w:t>max_uses</w:t>
+      </w:r>
+      <w:proofErr w:type="spellEnd"/>
+      <w:r>
+        <w:t>` INT DEFAULT 0, -- 0 = ilimitado</w:t>
+      </w:r>
+    </w:p>
+    <w:p>
+      <w:pPr>
+        <w:tabs>
+          <w:tab w:val="left" w:pos="7462"/>
+        </w:tabs>
+      </w:pPr>
+      <w:r>
+        <w:t>`uses` INT DEFAULT 0,</w:t>
+      </w:r>
+    </w:p>
+    <w:p>
+      <w:pPr>
+        <w:tabs>
+          <w:tab w:val="left" w:pos="7462"/>
+        </w:tabs>
+      </w:pPr>
+      <w:r>
+        <w:t>`</w:t>
+      </w:r>
+      <w:proofErr w:type="spellStart"/>
+      <w:r>
+        <w:t>created_at</w:t>
+      </w:r>
+      <w:proofErr w:type="spellEnd"/>
+      <w:r>
+        <w:t>` DATETIME DEFAULT CURRENT_TIMESTAMP,</w:t>
+      </w:r>
+    </w:p>
+    <w:p>
+      <w:pPr>
+        <w:tabs>
+          <w:tab w:val="left" w:pos="7462"/>
+        </w:tabs>
+      </w:pPr>
+      <w:r>
+        <w:t>FOREIGN KEY (`</w:t>
+      </w:r>
+      <w:proofErr w:type="spellStart"/>
+      <w:r>
+        <w:t>family_id</w:t>
+      </w:r>
+      <w:proofErr w:type="spellEnd"/>
+      <w:r>
+        <w:t>`) REFERENCES `</w:t>
+      </w:r>
+      <w:proofErr w:type="spellStart"/>
+      <w:r>
+        <w:t>families</w:t>
+      </w:r>
+      <w:proofErr w:type="spellEnd"/>
+      <w:r>
+        <w:t>`(`id`) ON DELETE CASCADE,</w:t>
+      </w:r>
+    </w:p>
+    <w:p>
+      <w:pPr>
+        <w:tabs>
+          <w:tab w:val="left" w:pos="7462"/>
+        </w:tabs>
+      </w:pPr>
+      <w:r>
+        <w:t>FOREIGN KEY (`</w:t>
+      </w:r>
+      <w:proofErr w:type="spellStart"/>
+      <w:r>
+        <w:t>creator_user_id</w:t>
+      </w:r>
+      <w:proofErr w:type="spellEnd"/>
+      <w:r>
+        <w:t>`) REFERENCES `</w:t>
+      </w:r>
+      <w:proofErr w:type="spellStart"/>
+      <w:r>
+        <w:t>users</w:t>
+      </w:r>
+      <w:proofErr w:type="spellEnd"/>
+      <w:r>
+        <w:t>`(`id`) ON DELETE SET NULL</w:t>
+      </w:r>
+    </w:p>
+    <w:p>
+      <w:pPr>
+        <w:tabs>
+          <w:tab w:val="left" w:pos="7462"/>
+        </w:tabs>
+      </w:pPr>
+      <w:r>
+        <w:t>) ENGINE=</w:t>
+      </w:r>
+      <w:proofErr w:type="spellStart"/>
+      <w:r>
+        <w:t>InnoDB</w:t>
+      </w:r>
+      <w:proofErr w:type="spellEnd"/>
+      <w:r>
+        <w:t>;</w:t>
+      </w:r>
+    </w:p>
+    <w:p>
+      <w:pPr>
+        <w:tabs>
+          <w:tab w:val="left" w:pos="7462"/>
+        </w:tabs>
+      </w:pPr>
+    </w:p>
+    <w:p>
+      <w:pPr>
+        <w:tabs>
+          <w:tab w:val="left" w:pos="7462"/>
+        </w:tabs>
+      </w:pPr>
+      <w:r>
+        <w:t>-- Categorias de gastos / itens (por família)</w:t>
+      </w:r>
+    </w:p>
+    <w:p>
+      <w:pPr>
+        <w:tabs>
+          <w:tab w:val="left" w:pos="7462"/>
+        </w:tabs>
+      </w:pPr>
+      <w:r>
+        <w:t>CREATE TABLE `</w:t>
+      </w:r>
+      <w:proofErr w:type="spellStart"/>
+      <w:r>
+        <w:t>categories</w:t>
+      </w:r>
+      <w:proofErr w:type="spellEnd"/>
+      <w:r>
+        <w:t>` (</w:t>
+      </w:r>
+    </w:p>
+    <w:p>
+      <w:pPr>
+        <w:tabs>
+          <w:tab w:val="left" w:pos="7462"/>
+        </w:tabs>
+      </w:pPr>
+      <w:r>
+        <w:t>`id` BIGINT UNSIGNED AUTO_INCREMENT PRIMARY KEY,</w:t>
+      </w:r>
+    </w:p>
+    <w:p>
+      <w:pPr>
+        <w:tabs>
+          <w:tab w:val="left" w:pos="7462"/>
+        </w:tabs>
+      </w:pPr>
+      <w:r>
+        <w:t>`</w:t>
+      </w:r>
+      <w:proofErr w:type="spellStart"/>
+      <w:r>
+        <w:t>family_id</w:t>
+      </w:r>
+      <w:proofErr w:type="spellEnd"/>
+      <w:r>
+        <w:t>` BIGINT UNSIGNED NOT NULL,</w:t>
+      </w:r>
+    </w:p>
+    <w:p>
+      <w:pPr>
+        <w:tabs>
+          <w:tab w:val="left" w:pos="7462"/>
+        </w:tabs>
+      </w:pPr>
+      <w:r>
+        <w:t>CREATE INDEX `</w:t>
+      </w:r>
+      <w:proofErr w:type="spellStart"/>
+      <w:r>
+        <w:t>idx_bills_family_due</w:t>
+      </w:r>
+      <w:proofErr w:type="spellEnd"/>
+      <w:r>
+        <w:t>` ON `</w:t>
+      </w:r>
+      <w:proofErr w:type="spellStart"/>
+      <w:r>
+        <w:t>bills</w:t>
+      </w:r>
+      <w:proofErr w:type="spellEnd"/>
+      <w:r>
+        <w:t>` (`family_id</w:t>
+      </w:r>
+      <w:proofErr w:type="gramStart"/>
+      <w:r>
+        <w:t>`,`</w:t>
+      </w:r>
+      <w:proofErr w:type="spellStart"/>
+      <w:proofErr w:type="gramEnd"/>
+      <w:r>
+        <w:t>due_date</w:t>
+      </w:r>
+      <w:proofErr w:type="spellEnd"/>
+      <w:r>
+        <w:t>`);</w:t>
+      </w:r>
+    </w:p>
+    <w:p>
+      <w:pPr>
+        <w:tabs>
+          <w:tab w:val="left" w:pos="7462"/>
+        </w:tabs>
+      </w:pPr>
+    </w:p>
+    <w:p>
+      <w:pPr>
+        <w:tabs>
+          <w:tab w:val="left" w:pos="7462"/>
+        </w:tabs>
+      </w:pPr>
+    </w:p>
+    <w:p>
+      <w:pPr>
+        <w:tabs>
+          <w:tab w:val="left" w:pos="7462"/>
+        </w:tabs>
+      </w:pPr>
+    </w:p>
+    <w:p>
+      <w:pPr>
+        <w:pStyle w:val="NormalWeb"/>
+      </w:pPr>
+      <w:proofErr w:type="spellStart"/>
+      <w:proofErr w:type="gramStart"/>
+      <w:r>
+        <w:t>docker</w:t>
+      </w:r>
+      <w:proofErr w:type="spellEnd"/>
+      <w:proofErr w:type="gramEnd"/>
+      <w:r>
+        <w:t xml:space="preserve"> </w:t>
+      </w:r>
+      <w:proofErr w:type="spellStart"/>
+      <w:r>
+        <w:t>run</w:t>
+      </w:r>
+      <w:proofErr w:type="spellEnd"/>
+      <w:r>
+        <w:t xml:space="preserve"> --</w:t>
+      </w:r>
+      <w:proofErr w:type="spellStart"/>
+      <w:r>
+        <w:t>name</w:t>
+      </w:r>
+      <w:proofErr w:type="spellEnd"/>
+      <w:r>
+        <w:t xml:space="preserve"> </w:t>
+      </w:r>
+      <w:proofErr w:type="spellStart"/>
+      <w:r>
+        <w:t>homibd</w:t>
+      </w:r>
+      <w:proofErr w:type="spellEnd"/>
+      <w:r>
+        <w:t xml:space="preserve"> -e MYSQL_ROOT_PASSWORD=root123 -e MYSQL_USER=</w:t>
+      </w:r>
+      <w:proofErr w:type="spellStart"/>
+      <w:r>
+        <w:t>homiadm</w:t>
+      </w:r>
+      <w:proofErr w:type="spellEnd"/>
+      <w:r>
+        <w:t xml:space="preserve"> -e MYSQL_PASSWORD=homi1828adm</w:t>
+      </w:r>
+      <w:r>
+        <w:t xml:space="preserve"> </w:t>
+      </w:r>
+      <w:r>
+        <w:t>-e MYSQL_DATABASE=</w:t>
+      </w:r>
+      <w:proofErr w:type="spellStart"/>
+      <w:r>
+        <w:t>homiAppDB</w:t>
+      </w:r>
+      <w:proofErr w:type="spellEnd"/>
+      <w:r>
+        <w:t xml:space="preserve"> --network </w:t>
+      </w:r>
+      <w:proofErr w:type="spellStart"/>
+      <w:r>
+        <w:t>Homi-App</w:t>
+      </w:r>
+      <w:proofErr w:type="spellEnd"/>
+      <w:r>
+        <w:t xml:space="preserve"> -p 3307:3306 </w:t>
+      </w:r>
+      <w:r>
+        <w:t>-d mysql:8.0</w:t>
+      </w:r>
+    </w:p>
+    <w:p>
+      <w:pPr>
+        <w:tabs>
+          <w:tab w:val="left" w:pos="7462"/>
+        </w:tabs>
+      </w:pPr>
+    </w:p>
+    <w:p>
+      <w:pPr>
+        <w:tabs>
+          <w:tab w:val="left" w:pos="7462"/>
+        </w:tabs>
+      </w:pPr>
+      <w:r>
+        <w:t xml:space="preserve">Criar e exportar um volume: </w:t>
+      </w:r>
+    </w:p>
+    <w:p>
+      <w:pPr>
+        <w:tabs>
+          <w:tab w:val="left" w:pos="7462"/>
+        </w:tabs>
+      </w:pPr>
+      <w:proofErr w:type="spellStart"/>
+      <w:proofErr w:type="gramStart"/>
+      <w:r>
+        <w:t>docker</w:t>
+      </w:r>
+      <w:proofErr w:type="spellEnd"/>
+      <w:proofErr w:type="gramEnd"/>
+      <w:r>
+        <w:t xml:space="preserve"> </w:t>
+      </w:r>
+      <w:proofErr w:type="spellStart"/>
+      <w:r>
+        <w:t>run</w:t>
+      </w:r>
+      <w:proofErr w:type="spellEnd"/>
+      <w:r>
+        <w:t xml:space="preserve"> --</w:t>
+      </w:r>
+      <w:proofErr w:type="spellStart"/>
+      <w:r>
+        <w:t>rm</w:t>
+      </w:r>
+      <w:proofErr w:type="spellEnd"/>
+      <w:r>
+        <w:t xml:space="preserve"> `</w:t>
+      </w:r>
+    </w:p>
+    <w:p>
+      <w:pPr>
+        <w:tabs>
+          <w:tab w:val="left" w:pos="7462"/>
+        </w:tabs>
+      </w:pPr>
+      <w:r>
+        <w:t xml:space="preserve">&gt;&gt;   -v </w:t>
+      </w:r>
+      <w:proofErr w:type="spellStart"/>
+      <w:r>
+        <w:t>homi</w:t>
+      </w:r>
+      <w:proofErr w:type="spellEnd"/>
+      <w:r>
+        <w:t>-</w:t>
+      </w:r>
+      <w:proofErr w:type="spellStart"/>
+      <w:r>
+        <w:t>db</w:t>
+      </w:r>
+      <w:proofErr w:type="spellEnd"/>
+      <w:r>
+        <w:t>-data:/data `</w:t>
+      </w:r>
+    </w:p>
+    <w:p>
+      <w:pPr>
+        <w:tabs>
+          <w:tab w:val="left" w:pos="7462"/>
+        </w:tabs>
+      </w:pPr>
+      <w:r>
+        <w:t>&gt;&gt;   -v ${PWD}:/backup `</w:t>
+      </w:r>
+    </w:p>
+    <w:p>
+      <w:pPr>
+        <w:tabs>
+          <w:tab w:val="left" w:pos="7462"/>
+        </w:tabs>
+      </w:pPr>
+      <w:r>
+        <w:t xml:space="preserve">&gt;&gt;   </w:t>
+      </w:r>
+      <w:proofErr w:type="spellStart"/>
+      <w:r>
+        <w:t>busybox</w:t>
+      </w:r>
+      <w:proofErr w:type="spellEnd"/>
+      <w:r>
+        <w:t xml:space="preserve"> `</w:t>
+      </w:r>
+    </w:p>
+    <w:p>
+      <w:pPr>
+        <w:tabs>
+          <w:tab w:val="left" w:pos="7462"/>
+        </w:tabs>
+      </w:pPr>
+      <w:r>
+        <w:t xml:space="preserve">&gt;&gt;   </w:t>
+      </w:r>
+      <w:proofErr w:type="spellStart"/>
+      <w:r>
+        <w:t>tar</w:t>
+      </w:r>
+      <w:proofErr w:type="spellEnd"/>
+      <w:r>
+        <w:t xml:space="preserve"> </w:t>
+      </w:r>
+      <w:proofErr w:type="spellStart"/>
+      <w:r>
+        <w:t>cvf</w:t>
+      </w:r>
+      <w:proofErr w:type="spellEnd"/>
+      <w:r>
+        <w:t xml:space="preserve"> /backup/homi-db.tar /data</w:t>
+      </w:r>
+    </w:p>
+    <w:p>
+      <w:pPr>
+        <w:tabs>
+          <w:tab w:val="left" w:pos="7462"/>
+        </w:tabs>
+      </w:pPr>
+      <w:proofErr w:type="spellStart"/>
+      <w:proofErr w:type="gramStart"/>
+      <w:r>
+        <w:t>tar</w:t>
+      </w:r>
+      <w:proofErr w:type="spellEnd"/>
+      <w:proofErr w:type="gramEnd"/>
+      <w:r>
+        <w:t xml:space="preserve">: </w:t>
+      </w:r>
+      <w:proofErr w:type="spellStart"/>
+      <w:r>
+        <w:t>removing</w:t>
+      </w:r>
+      <w:proofErr w:type="spellEnd"/>
+      <w:r>
+        <w:t xml:space="preserve"> </w:t>
+      </w:r>
+      <w:proofErr w:type="spellStart"/>
+      <w:r>
+        <w:t>leading</w:t>
+      </w:r>
+      <w:proofErr w:type="spellEnd"/>
+      <w:r>
+        <w:t xml:space="preserve"> '/' </w:t>
+      </w:r>
+      <w:proofErr w:type="spellStart"/>
+      <w:r>
+        <w:t>from</w:t>
+      </w:r>
+      <w:proofErr w:type="spellEnd"/>
+      <w:r>
+        <w:t xml:space="preserve"> </w:t>
       </w:r>
       <w:proofErr w:type="spellStart"/>
       <w:r>
@@ -1363,496 +2133,185 @@
       </w:r>
       <w:proofErr w:type="spellEnd"/>
       <w:r>
-        <w:t>','admin') NOT NULL DEFAULT '</w:t>
-      </w:r>
-      <w:proofErr w:type="spellStart"/>
-      <w:r>
-        <w:t>member</w:t>
-      </w:r>
-      <w:proofErr w:type="spellEnd"/>
-      <w:r>
-        <w:t>',</w:t>
-      </w:r>
-    </w:p>
-    <w:p>
-      <w:pPr>
-        <w:tabs>
-          <w:tab w:val="left" w:pos="7462"/>
-        </w:tabs>
-      </w:pPr>
-      <w:r>
-        <w:t>`</w:t>
-      </w:r>
-      <w:proofErr w:type="spellStart"/>
-      <w:r>
-        <w:t>is_owner</w:t>
-      </w:r>
-      <w:proofErr w:type="spellEnd"/>
-      <w:r>
-        <w:t xml:space="preserve">` BOOLEAN NOT NULL DEFAULT FALSE, -- </w:t>
-      </w:r>
-      <w:proofErr w:type="spellStart"/>
-      <w:r>
-        <w:t>true</w:t>
-      </w:r>
-      <w:proofErr w:type="spellEnd"/>
-      <w:r>
-        <w:t xml:space="preserve"> apenas para o criador (admin absoluto)</w:t>
-      </w:r>
-    </w:p>
-    <w:p>
-      <w:pPr>
-        <w:tabs>
-          <w:tab w:val="left" w:pos="7462"/>
-        </w:tabs>
-      </w:pPr>
-      <w:r>
-        <w:t>`</w:t>
-      </w:r>
-      <w:proofErr w:type="spellStart"/>
-      <w:r>
-        <w:t>joined_at</w:t>
-      </w:r>
-      <w:proofErr w:type="spellEnd"/>
-      <w:r>
-        <w:t>` DATETIME DEFAULT CURRENT_TIMESTAMP,</w:t>
-      </w:r>
-    </w:p>
-    <w:p>
-      <w:pPr>
-        <w:tabs>
-          <w:tab w:val="left" w:pos="7462"/>
-        </w:tabs>
-      </w:pPr>
-      <w:r>
-        <w:t>UNIQUE KEY `</w:t>
-      </w:r>
-      <w:proofErr w:type="spellStart"/>
-      <w:r>
-        <w:t>uq_family_user</w:t>
-      </w:r>
-      <w:proofErr w:type="spellEnd"/>
-      <w:r>
-        <w:t>` (`family_id</w:t>
-      </w:r>
+        <w:t xml:space="preserve"> </w:t>
+      </w:r>
+      <w:proofErr w:type="spellStart"/>
+      <w:r>
+        <w:t>names</w:t>
+      </w:r>
+      <w:proofErr w:type="spellEnd"/>
+    </w:p>
+    <w:p>
+      <w:pPr>
+        <w:tabs>
+          <w:tab w:val="left" w:pos="7462"/>
+        </w:tabs>
+      </w:pPr>
+    </w:p>
+    <w:p>
+      <w:pPr>
+        <w:tabs>
+          <w:tab w:val="left" w:pos="7462"/>
+        </w:tabs>
+      </w:pPr>
       <w:proofErr w:type="gramStart"/>
       <w:r>
-        <w:t>`,`</w:t>
-      </w:r>
-      <w:proofErr w:type="spellStart"/>
+        <w:t>restaurar</w:t>
+      </w:r>
       <w:proofErr w:type="gramEnd"/>
       <w:r>
-        <w:t>user_id</w:t>
-      </w:r>
-      <w:proofErr w:type="spellEnd"/>
-      <w:r>
-        <w:t>`),</w:t>
-      </w:r>
-    </w:p>
-    <w:p>
-      <w:pPr>
-        <w:tabs>
-          <w:tab w:val="left" w:pos="7462"/>
-        </w:tabs>
-      </w:pPr>
-      <w:r>
-        <w:t>FOREIGN KEY (`</w:t>
-      </w:r>
-      <w:proofErr w:type="spellStart"/>
-      <w:r>
-        <w:t>family_id</w:t>
-      </w:r>
-      <w:proofErr w:type="spellEnd"/>
-      <w:r>
-        <w:t>`) REFERENCES `</w:t>
-      </w:r>
-      <w:proofErr w:type="spellStart"/>
-      <w:r>
-        <w:t>families</w:t>
-      </w:r>
-      <w:proofErr w:type="spellEnd"/>
-      <w:r>
-        <w:t>`(`id`) ON DELETE CASCADE,</w:t>
-      </w:r>
-    </w:p>
-    <w:p>
-      <w:pPr>
-        <w:tabs>
-          <w:tab w:val="left" w:pos="7462"/>
-        </w:tabs>
-      </w:pPr>
-      <w:r>
-        <w:t>FOREIGN KEY (`</w:t>
-      </w:r>
-      <w:proofErr w:type="spellStart"/>
-      <w:r>
-        <w:t>user_id</w:t>
-      </w:r>
-      <w:proofErr w:type="spellEnd"/>
-      <w:r>
-        <w:t>`) REFERENCES `</w:t>
-      </w:r>
-      <w:proofErr w:type="spellStart"/>
-      <w:r>
-        <w:t>users</w:t>
-      </w:r>
-      <w:proofErr w:type="spellEnd"/>
-      <w:r>
-        <w:t>`(`id`) ON DELETE CASCADE</w:t>
-      </w:r>
-    </w:p>
-    <w:p>
-      <w:pPr>
-        <w:tabs>
-          <w:tab w:val="left" w:pos="7462"/>
-        </w:tabs>
-      </w:pPr>
-      <w:r>
-        <w:t>) ENGINE=</w:t>
-      </w:r>
-      <w:proofErr w:type="spellStart"/>
-      <w:r>
-        <w:t>InnoDB</w:t>
-      </w:r>
-      <w:proofErr w:type="spellEnd"/>
-      <w:r>
-        <w:t>;</w:t>
-      </w:r>
-    </w:p>
-    <w:p>
-      <w:pPr>
-        <w:tabs>
-          <w:tab w:val="left" w:pos="7462"/>
-        </w:tabs>
-      </w:pPr>
-    </w:p>
-    <w:p>
-      <w:pPr>
-        <w:tabs>
-          <w:tab w:val="left" w:pos="7462"/>
-        </w:tabs>
-      </w:pPr>
-      <w:r>
-        <w:t>-- Convites gerados para entrada em família (link de convite)</w:t>
-      </w:r>
-    </w:p>
-    <w:p>
-      <w:pPr>
-        <w:tabs>
-          <w:tab w:val="left" w:pos="7462"/>
-        </w:tabs>
-      </w:pPr>
-      <w:r>
-        <w:t>CREATE TABLE `invites` (</w:t>
-      </w:r>
-    </w:p>
-    <w:p>
-      <w:pPr>
-        <w:tabs>
-          <w:tab w:val="left" w:pos="7462"/>
-        </w:tabs>
-      </w:pPr>
-      <w:r>
-        <w:t>`id` BIGINT UNSIGNED AUTO_INCREMENT PRIMARY KEY,</w:t>
-      </w:r>
-    </w:p>
-    <w:p>
-      <w:pPr>
-        <w:tabs>
-          <w:tab w:val="left" w:pos="7462"/>
-        </w:tabs>
-      </w:pPr>
-      <w:r>
-        <w:t>`</w:t>
-      </w:r>
-      <w:proofErr w:type="spellStart"/>
-      <w:r>
-        <w:t>family_id</w:t>
-      </w:r>
-      <w:proofErr w:type="spellEnd"/>
-      <w:r>
-        <w:t>` BIGINT UNSIGNED NOT NULL,</w:t>
-      </w:r>
-    </w:p>
-    <w:p>
-      <w:pPr>
-        <w:tabs>
-          <w:tab w:val="left" w:pos="7462"/>
-        </w:tabs>
-      </w:pPr>
-      <w:r>
-        <w:t xml:space="preserve">`token` </w:t>
-      </w:r>
+        <w:t xml:space="preserve"> o volume em outra </w:t>
+      </w:r>
+      <w:proofErr w:type="spellStart"/>
+      <w:r>
+        <w:t>maquina</w:t>
+      </w:r>
+      <w:proofErr w:type="spellEnd"/>
+      <w:r>
+        <w:t>:</w:t>
+      </w:r>
+    </w:p>
+    <w:p>
+      <w:pPr>
+        <w:tabs>
+          <w:tab w:val="left" w:pos="7462"/>
+        </w:tabs>
+      </w:pPr>
+    </w:p>
+    <w:p>
+      <w:pPr>
+        <w:tabs>
+          <w:tab w:val="left" w:pos="7462"/>
+        </w:tabs>
+      </w:pPr>
+      <w:proofErr w:type="spellStart"/>
       <w:proofErr w:type="gramStart"/>
       <w:r>
-        <w:t>VARCHAR(</w:t>
-      </w:r>
+        <w:t>docker</w:t>
+      </w:r>
+      <w:proofErr w:type="spellEnd"/>
       <w:proofErr w:type="gramEnd"/>
       <w:r>
-        <w:t>255) NOT NULL UNIQUE,</w:t>
-      </w:r>
-    </w:p>
-    <w:p>
-      <w:pPr>
-        <w:tabs>
-          <w:tab w:val="left" w:pos="7462"/>
-        </w:tabs>
-      </w:pPr>
-      <w:r>
-        <w:t>`</w:t>
-      </w:r>
-      <w:proofErr w:type="spellStart"/>
-      <w:r>
-        <w:t>creator_user_id</w:t>
-      </w:r>
-      <w:proofErr w:type="spellEnd"/>
-      <w:r>
-        <w:t>` BIGINT UNSIGNED NOT NULL,</w:t>
-      </w:r>
-    </w:p>
-    <w:p>
-      <w:pPr>
-        <w:tabs>
-          <w:tab w:val="left" w:pos="7462"/>
-        </w:tabs>
-      </w:pPr>
-      <w:r>
-        <w:t>`</w:t>
-      </w:r>
-      <w:proofErr w:type="spellStart"/>
-      <w:r>
-        <w:t>expires_at</w:t>
-      </w:r>
-      <w:proofErr w:type="spellEnd"/>
-      <w:r>
-        <w:t>` DATETIME DEFAULT NULL,</w:t>
-      </w:r>
-    </w:p>
-    <w:p>
-      <w:pPr>
-        <w:tabs>
-          <w:tab w:val="left" w:pos="7462"/>
-        </w:tabs>
-      </w:pPr>
-      <w:r>
-        <w:t>`</w:t>
-      </w:r>
-      <w:proofErr w:type="spellStart"/>
-      <w:r>
-        <w:t>max_uses</w:t>
-      </w:r>
-      <w:proofErr w:type="spellEnd"/>
-      <w:r>
-        <w:t>` INT DEFAULT 0, -- 0 = ilimitado</w:t>
-      </w:r>
-    </w:p>
-    <w:p>
-      <w:pPr>
-        <w:tabs>
-          <w:tab w:val="left" w:pos="7462"/>
-        </w:tabs>
-      </w:pPr>
-      <w:r>
-        <w:t>`uses` INT DEFAULT 0,</w:t>
-      </w:r>
-    </w:p>
-    <w:p>
-      <w:pPr>
-        <w:tabs>
-          <w:tab w:val="left" w:pos="7462"/>
-        </w:tabs>
-      </w:pPr>
-      <w:r>
-        <w:t>`</w:t>
-      </w:r>
-      <w:proofErr w:type="spellStart"/>
-      <w:r>
-        <w:t>created_at</w:t>
-      </w:r>
-      <w:proofErr w:type="spellEnd"/>
-      <w:r>
-        <w:t>` DATETIME DEFAULT CURRENT_TIMESTAMP,</w:t>
-      </w:r>
-    </w:p>
-    <w:p>
-      <w:pPr>
-        <w:tabs>
-          <w:tab w:val="left" w:pos="7462"/>
-        </w:tabs>
-      </w:pPr>
-      <w:r>
-        <w:t>FOREIGN KEY (`</w:t>
-      </w:r>
-      <w:proofErr w:type="spellStart"/>
-      <w:r>
-        <w:t>family_id</w:t>
-      </w:r>
-      <w:proofErr w:type="spellEnd"/>
-      <w:r>
-        <w:t>`) REFERENCES `</w:t>
-      </w:r>
-      <w:proofErr w:type="spellStart"/>
-      <w:r>
-        <w:t>families</w:t>
-      </w:r>
-      <w:proofErr w:type="spellEnd"/>
-      <w:r>
-        <w:t>`(`id`) ON DELETE CASCADE,</w:t>
-      </w:r>
-    </w:p>
-    <w:p>
-      <w:pPr>
-        <w:tabs>
-          <w:tab w:val="left" w:pos="7462"/>
-        </w:tabs>
-      </w:pPr>
-      <w:r>
-        <w:t>FOREIGN KEY (`</w:t>
-      </w:r>
-      <w:proofErr w:type="spellStart"/>
-      <w:r>
-        <w:t>creator_user_id</w:t>
-      </w:r>
-      <w:proofErr w:type="spellEnd"/>
-      <w:r>
-        <w:t>`) REFERENCES `</w:t>
-      </w:r>
-      <w:proofErr w:type="spellStart"/>
-      <w:r>
-        <w:t>users</w:t>
-      </w:r>
-      <w:proofErr w:type="spellEnd"/>
-      <w:r>
-        <w:t>`(`id`) ON DELETE SET NULL</w:t>
-      </w:r>
-    </w:p>
-    <w:p>
-      <w:pPr>
-        <w:tabs>
-          <w:tab w:val="left" w:pos="7462"/>
-        </w:tabs>
-      </w:pPr>
-      <w:r>
-        <w:t>) ENGINE=</w:t>
-      </w:r>
-      <w:proofErr w:type="spellStart"/>
-      <w:r>
-        <w:t>InnoDB</w:t>
-      </w:r>
-      <w:proofErr w:type="spellEnd"/>
-      <w:r>
-        <w:t>;</w:t>
-      </w:r>
-    </w:p>
-    <w:p>
-      <w:pPr>
-        <w:tabs>
-          <w:tab w:val="left" w:pos="7462"/>
-        </w:tabs>
-      </w:pPr>
-    </w:p>
-    <w:p>
-      <w:pPr>
-        <w:tabs>
-          <w:tab w:val="left" w:pos="7462"/>
-        </w:tabs>
-      </w:pPr>
-      <w:r>
-        <w:t>-- Categorias de gastos / itens (por família)</w:t>
-      </w:r>
-    </w:p>
-    <w:p>
-      <w:pPr>
-        <w:tabs>
-          <w:tab w:val="left" w:pos="7462"/>
-        </w:tabs>
-      </w:pPr>
-      <w:r>
-        <w:t>CREATE TABLE `</w:t>
-      </w:r>
-      <w:proofErr w:type="spellStart"/>
-      <w:r>
-        <w:t>categories</w:t>
-      </w:r>
-      <w:proofErr w:type="spellEnd"/>
-      <w:r>
-        <w:t>` (</w:t>
-      </w:r>
-    </w:p>
-    <w:p>
-      <w:pPr>
-        <w:tabs>
-          <w:tab w:val="left" w:pos="7462"/>
-        </w:tabs>
-      </w:pPr>
-      <w:r>
-        <w:t>`id` BIGINT UNSIGNED AUTO_INCREMENT PRIMARY KEY,</w:t>
-      </w:r>
-    </w:p>
-    <w:p>
-      <w:pPr>
-        <w:tabs>
-          <w:tab w:val="left" w:pos="7462"/>
-        </w:tabs>
-      </w:pPr>
-      <w:r>
-        <w:t>`</w:t>
-      </w:r>
-      <w:proofErr w:type="spellStart"/>
-      <w:r>
-        <w:t>family_id</w:t>
-      </w:r>
-      <w:proofErr w:type="spellEnd"/>
-      <w:r>
-        <w:t>` BIGINT UNSIGNED NOT NULL,</w:t>
-      </w:r>
-    </w:p>
-    <w:p>
-      <w:pPr>
-        <w:tabs>
-          <w:tab w:val="left" w:pos="7462"/>
-        </w:tabs>
-      </w:pPr>
-      <w:r>
-        <w:lastRenderedPageBreak/>
-        <w:t>CREATE INDEX `</w:t>
-      </w:r>
-      <w:proofErr w:type="spellStart"/>
-      <w:r>
-        <w:t>idx_bills_family_due</w:t>
-      </w:r>
-      <w:proofErr w:type="spellEnd"/>
-      <w:r>
-        <w:t>` ON `</w:t>
-      </w:r>
-      <w:proofErr w:type="spellStart"/>
-      <w:r>
-        <w:t>bills</w:t>
-      </w:r>
-      <w:proofErr w:type="spellEnd"/>
-      <w:r>
-        <w:t>` (`family_id</w:t>
+        <w:t xml:space="preserve"> </w:t>
+      </w:r>
+      <w:proofErr w:type="spellStart"/>
+      <w:r>
+        <w:t>run</w:t>
+      </w:r>
+      <w:proofErr w:type="spellEnd"/>
+      <w:r>
+        <w:t xml:space="preserve"> --</w:t>
+      </w:r>
+      <w:proofErr w:type="spellStart"/>
+      <w:r>
+        <w:t>rm</w:t>
+      </w:r>
+      <w:proofErr w:type="spellEnd"/>
+      <w:r>
+        <w:t xml:space="preserve"> `</w:t>
+      </w:r>
+    </w:p>
+    <w:p>
+      <w:pPr>
+        <w:tabs>
+          <w:tab w:val="left" w:pos="7462"/>
+        </w:tabs>
+      </w:pPr>
+      <w:r>
+        <w:t xml:space="preserve">  -</w:t>
       </w:r>
       <w:proofErr w:type="gramStart"/>
       <w:r>
-        <w:t>`,`</w:t>
-      </w:r>
-      <w:proofErr w:type="spellStart"/>
+        <w:t>v</w:t>
+      </w:r>
       <w:proofErr w:type="gramEnd"/>
       <w:r>
-        <w:t>due_date</w:t>
-      </w:r>
-      <w:proofErr w:type="spellEnd"/>
-      <w:r>
-        <w:t>`);</w:t>
-      </w:r>
-    </w:p>
-    <w:p>
-      <w:pPr>
-        <w:tabs>
-          <w:tab w:val="left" w:pos="7462"/>
-        </w:tabs>
-      </w:pPr>
+        <w:t xml:space="preserve"> </w:t>
+      </w:r>
+      <w:proofErr w:type="spellStart"/>
+      <w:r>
+        <w:t>homi</w:t>
+      </w:r>
+      <w:proofErr w:type="spellEnd"/>
+      <w:r>
+        <w:t>-</w:t>
+      </w:r>
+      <w:proofErr w:type="spellStart"/>
+      <w:r>
+        <w:t>db</w:t>
+      </w:r>
+      <w:proofErr w:type="spellEnd"/>
+      <w:r>
+        <w:t>-data:/data `</w:t>
+      </w:r>
+    </w:p>
+    <w:p>
+      <w:pPr>
+        <w:tabs>
+          <w:tab w:val="left" w:pos="7462"/>
+        </w:tabs>
+      </w:pPr>
+      <w:r>
+        <w:t xml:space="preserve">  -</w:t>
+      </w:r>
+      <w:proofErr w:type="gramStart"/>
+      <w:r>
+        <w:t>v</w:t>
+      </w:r>
+      <w:proofErr w:type="gramEnd"/>
+      <w:r>
+        <w:t xml:space="preserve"> ${PWD}:/backup `</w:t>
+      </w:r>
+    </w:p>
+    <w:p>
+      <w:pPr>
+        <w:tabs>
+          <w:tab w:val="left" w:pos="7462"/>
+        </w:tabs>
+      </w:pPr>
+      <w:r>
+        <w:t xml:space="preserve">  </w:t>
+      </w:r>
+      <w:proofErr w:type="spellStart"/>
+      <w:proofErr w:type="gramStart"/>
+      <w:r>
+        <w:t>busybox</w:t>
+      </w:r>
+      <w:proofErr w:type="spellEnd"/>
+      <w:proofErr w:type="gramEnd"/>
+      <w:r>
+        <w:t xml:space="preserve"> `</w:t>
+      </w:r>
+    </w:p>
+    <w:p>
+      <w:pPr>
+        <w:tabs>
+          <w:tab w:val="left" w:pos="7462"/>
+        </w:tabs>
+      </w:pPr>
+      <w:r>
+        <w:t xml:space="preserve">  </w:t>
+      </w:r>
+      <w:proofErr w:type="spellStart"/>
+      <w:proofErr w:type="gramStart"/>
+      <w:r>
+        <w:t>tar</w:t>
+      </w:r>
+      <w:proofErr w:type="spellEnd"/>
+      <w:proofErr w:type="gramEnd"/>
+      <w:r>
+        <w:t xml:space="preserve"> </w:t>
+      </w:r>
+      <w:proofErr w:type="spellStart"/>
+      <w:r>
+        <w:t>xvf</w:t>
+      </w:r>
+      <w:proofErr w:type="spellEnd"/>
+      <w:r>
+        <w:t xml:space="preserve"> /backup/homi-db.tar -C /</w:t>
+      </w:r>
+      <w:bookmarkStart w:id="0" w:name="_GoBack"/>
+      <w:bookmarkEnd w:id="0"/>
     </w:p>
     <w:sectPr>
       <w:pgSz w:w="11906" w:h="16838"/>
@@ -1865,7 +2324,7 @@
 </file>
 
 <file path=word/numbering.xml><?xml version="1.0" encoding="utf-8"?>
-<w:numbering xmlns:wpc="http://schemas.microsoft.com/office/word/2010/wordprocessingCanvas" xmlns:cx="http://schemas.microsoft.com/office/drawing/2014/chartex" xmlns:cx1="http://schemas.microsoft.com/office/drawing/2015/9/8/chartex" xmlns:cx2="http://schemas.microsoft.com/office/drawing/2015/10/21/chartex" xmlns:cx3="http://schemas.microsoft.com/office/drawing/2016/5/9/chartex" xmlns:cx4="http://schemas.microsoft.com/office/drawing/2016/5/10/chartex" xmlns:cx5="http://schemas.microsoft.com/office/drawing/2016/5/11/chartex" xmlns:cx6="http://schemas.microsoft.com/office/drawing/2016/5/12/chartex" xmlns:cx7="http://schemas.microsoft.com/office/drawing/2016/5/13/chartex" xmlns:cx8="http://schemas.microsoft.com/office/drawing/2016/5/14/chartex" xmlns:mc="http://schemas.openxmlformats.org/markup-compatibility/2006" xmlns:aink="http://schemas.microsoft.com/office/drawing/2016/ink" xmlns:am3d="http://schemas.microsoft.com/office/drawing/2017/model3d" xmlns:o="urn:schemas-microsoft-com:office:office" xmlns:oel="http://schemas.microsoft.com/office/2019/extlst" xmlns:r="http://schemas.openxmlformats.org/officeDocument/2006/relationships" xmlns:m="http://schemas.openxmlformats.org/officeDocument/2006/math" xmlns:v="urn:schemas-microsoft-com:vml" xmlns:wp14="http://schemas.microsoft.com/office/word/2010/wordprocessingDrawing" xmlns:wp="http://schemas.openxmlformats.org/drawingml/2006/wordprocessingDrawing" xmlns:w10="urn:schemas-microsoft-com:office:word" xmlns:w="http://schemas.openxmlformats.org/wordprocessingml/2006/main" xmlns:w14="http://schemas.microsoft.com/office/word/2010/wordml" xmlns:w15="http://schemas.microsoft.com/office/word/2012/wordml" xmlns:w16cex="http://schemas.microsoft.com/office/word/2018/wordml/cex" xmlns:w16cid="http://schemas.microsoft.com/office/word/2016/wordml/cid" xmlns:w16="http://schemas.microsoft.com/office/word/2018/wordml" xmlns:w16du="http://schemas.microsoft.com/office/word/2023/wordml/word16du" xmlns:w16sdtdh="http://schemas.microsoft.com/office/word/2020/wordml/sdtdatahash" xmlns:w16sdtfl="http://schemas.microsoft.com/office/word/2024/wordml/sdtformatlock" xmlns:w16se="http://schemas.microsoft.com/office/word/2015/wordml/symex" xmlns:wpg="http://schemas.microsoft.com/office/word/2010/wordprocessingGroup" xmlns:wpi="http://schemas.microsoft.com/office/word/2010/wordprocessingInk" xmlns:wne="http://schemas.microsoft.com/office/word/2006/wordml" xmlns:wps="http://schemas.microsoft.com/office/word/2010/wordprocessingShape" mc:Ignorable="w14 w15 w16se w16cid w16 w16cex w16sdtdh w16sdtfl w16du wp14">
+<w:numbering xmlns:wpc="http://schemas.microsoft.com/office/word/2010/wordprocessingCanvas" xmlns:cx="http://schemas.microsoft.com/office/drawing/2014/chartex" xmlns:mc="http://schemas.openxmlformats.org/markup-compatibility/2006" xmlns:o="urn:schemas-microsoft-com:office:office" xmlns:r="http://schemas.openxmlformats.org/officeDocument/2006/relationships" xmlns:m="http://schemas.openxmlformats.org/officeDocument/2006/math" xmlns:v="urn:schemas-microsoft-com:vml" xmlns:wp14="http://schemas.microsoft.com/office/word/2010/wordprocessingDrawing" xmlns:wp="http://schemas.openxmlformats.org/drawingml/2006/wordprocessingDrawing" xmlns:w10="urn:schemas-microsoft-com:office:word" xmlns:w="http://schemas.openxmlformats.org/wordprocessingml/2006/main" xmlns:w14="http://schemas.microsoft.com/office/word/2010/wordml" xmlns:w15="http://schemas.microsoft.com/office/word/2012/wordml" xmlns:w16se="http://schemas.microsoft.com/office/word/2015/wordml/symex" xmlns:wpg="http://schemas.microsoft.com/office/word/2010/wordprocessingGroup" xmlns:wpi="http://schemas.microsoft.com/office/word/2010/wordprocessingInk" xmlns:wne="http://schemas.microsoft.com/office/word/2006/wordml" xmlns:wps="http://schemas.microsoft.com/office/word/2010/wordprocessingShape" mc:Ignorable="w14 w15 w16se wp14">
   <w:abstractNum w:abstractNumId="0" w15:restartNumberingAfterBreak="0">
     <w:nsid w:val="15936A7D"/>
     <w:multiLevelType w:val="hybridMultilevel"/>
@@ -3032,41 +3491,41 @@
       </w:rPr>
     </w:lvl>
   </w:abstractNum>
-  <w:num w:numId="1" w16cid:durableId="192963656">
+  <w:num w:numId="1">
     <w:abstractNumId w:val="8"/>
   </w:num>
-  <w:num w:numId="2" w16cid:durableId="2124837046">
+  <w:num w:numId="2">
     <w:abstractNumId w:val="4"/>
   </w:num>
-  <w:num w:numId="3" w16cid:durableId="248075778">
+  <w:num w:numId="3">
     <w:abstractNumId w:val="5"/>
   </w:num>
-  <w:num w:numId="4" w16cid:durableId="944993767">
+  <w:num w:numId="4">
     <w:abstractNumId w:val="7"/>
   </w:num>
-  <w:num w:numId="5" w16cid:durableId="400829787">
+  <w:num w:numId="5">
     <w:abstractNumId w:val="1"/>
   </w:num>
-  <w:num w:numId="6" w16cid:durableId="79984522">
+  <w:num w:numId="6">
     <w:abstractNumId w:val="2"/>
   </w:num>
-  <w:num w:numId="7" w16cid:durableId="1002005673">
+  <w:num w:numId="7">
     <w:abstractNumId w:val="9"/>
   </w:num>
-  <w:num w:numId="8" w16cid:durableId="395975001">
+  <w:num w:numId="8">
     <w:abstractNumId w:val="0"/>
   </w:num>
-  <w:num w:numId="9" w16cid:durableId="253981108">
+  <w:num w:numId="9">
     <w:abstractNumId w:val="6"/>
   </w:num>
-  <w:num w:numId="10" w16cid:durableId="1026642720">
+  <w:num w:numId="10">
     <w:abstractNumId w:val="3"/>
   </w:num>
 </w:numbering>
 </file>
 
 <file path=word/styles.xml><?xml version="1.0" encoding="utf-8"?>
-<w:styles xmlns:mc="http://schemas.openxmlformats.org/markup-compatibility/2006" xmlns:r="http://schemas.openxmlformats.org/officeDocument/2006/relationships" xmlns:w="http://schemas.openxmlformats.org/wordprocessingml/2006/main" xmlns:w14="http://schemas.microsoft.com/office/word/2010/wordml" xmlns:w15="http://schemas.microsoft.com/office/word/2012/wordml" xmlns:w16cex="http://schemas.microsoft.com/office/word/2018/wordml/cex" xmlns:w16cid="http://schemas.microsoft.com/office/word/2016/wordml/cid" xmlns:w16="http://schemas.microsoft.com/office/word/2018/wordml" xmlns:w16du="http://schemas.microsoft.com/office/word/2023/wordml/word16du" xmlns:w16sdtdh="http://schemas.microsoft.com/office/word/2020/wordml/sdtdatahash" xmlns:w16sdtfl="http://schemas.microsoft.com/office/word/2024/wordml/sdtformatlock" xmlns:w16se="http://schemas.microsoft.com/office/word/2015/wordml/symex" mc:Ignorable="w14 w15 w16se w16cid w16 w16cex w16sdtdh w16sdtfl w16du">
+<w:styles xmlns:mc="http://schemas.openxmlformats.org/markup-compatibility/2006" xmlns:r="http://schemas.openxmlformats.org/officeDocument/2006/relationships" xmlns:w="http://schemas.openxmlformats.org/wordprocessingml/2006/main" xmlns:w14="http://schemas.microsoft.com/office/word/2010/wordml" xmlns:w15="http://schemas.microsoft.com/office/word/2012/wordml" xmlns:w16se="http://schemas.microsoft.com/office/word/2015/wordml/symex" mc:Ignorable="w14 w15 w16se">
   <w:docDefaults>
     <w:rPrDefault>
       <w:rPr>
@@ -3084,7 +3543,7 @@
       </w:pPr>
     </w:pPrDefault>
   </w:docDefaults>
-  <w:latentStyles w:defLockedState="0" w:defUIPriority="99" w:defSemiHidden="0" w:defUnhideWhenUsed="0" w:defQFormat="0" w:count="376">
+  <w:latentStyles w:defLockedState="0" w:defUIPriority="99" w:defSemiHidden="0" w:defUnhideWhenUsed="0" w:defQFormat="0" w:count="371">
     <w:lsdException w:name="Normal" w:uiPriority="0" w:qFormat="1"/>
     <w:lsdException w:name="heading 1" w:uiPriority="9" w:qFormat="1"/>
     <w:lsdException w:name="heading 2" w:semiHidden="1" w:uiPriority="9" w:unhideWhenUsed="1" w:qFormat="1"/>
@@ -3456,11 +3915,6 @@
     <w:lsdException w:name="List Table 5 Dark Accent 6" w:uiPriority="50"/>
     <w:lsdException w:name="List Table 6 Colorful Accent 6" w:uiPriority="51"/>
     <w:lsdException w:name="List Table 7 Colorful Accent 6" w:uiPriority="52"/>
-    <w:lsdException w:name="Mention" w:semiHidden="1" w:unhideWhenUsed="1"/>
-    <w:lsdException w:name="Smart Hyperlink" w:semiHidden="1" w:unhideWhenUsed="1"/>
-    <w:lsdException w:name="Hashtag" w:semiHidden="1" w:unhideWhenUsed="1"/>
-    <w:lsdException w:name="Unresolved Mention" w:semiHidden="1" w:unhideWhenUsed="1"/>
-    <w:lsdException w:name="Smart Link" w:semiHidden="1" w:unhideWhenUsed="1"/>
   </w:latentStyles>
   <w:style w:type="paragraph" w:default="1" w:styleId="Normal">
     <w:name w:val="Normal"/>
@@ -3668,6 +4122,7 @@
   <w:style w:type="character" w:default="1" w:styleId="Fontepargpadro">
     <w:name w:val="Default Paragraph Font"/>
     <w:uiPriority w:val="1"/>
+    <w:semiHidden/>
     <w:unhideWhenUsed/>
   </w:style>
   <w:style w:type="table" w:default="1" w:styleId="Tabelanormal">
@@ -3999,6 +4454,23 @@
       </w:tblBorders>
     </w:tblPr>
   </w:style>
+  <w:style w:type="paragraph" w:styleId="NormalWeb">
+    <w:name w:val="Normal (Web)"/>
+    <w:basedOn w:val="Normal"/>
+    <w:uiPriority w:val="99"/>
+    <w:semiHidden/>
+    <w:unhideWhenUsed/>
+    <w:rsid w:val="00A33917"/>
+    <w:pPr>
+      <w:spacing w:before="100" w:beforeAutospacing="1" w:after="100" w:afterAutospacing="1" w:line="240" w:lineRule="auto"/>
+    </w:pPr>
+    <w:rPr>
+      <w:rFonts w:ascii="Times New Roman" w:eastAsia="Times New Roman" w:hAnsi="Times New Roman" w:cs="Times New Roman"/>
+      <w:kern w:val="0"/>
+      <w:lang w:eastAsia="pt-BR"/>
+      <w14:ligatures w14:val="none"/>
+    </w:rPr>
+  </w:style>
 </w:styles>
 </file>
 
@@ -4322,7 +4794,7 @@
 </file>
 
 <file path=customXml/itemProps1.xml><?xml version="1.0" encoding="utf-8"?>
-<ds:datastoreItem xmlns:ds="http://schemas.openxmlformats.org/officeDocument/2006/customXml" ds:itemID="{904E4927-B52B-4BB4-9074-F4D44260490C}">
+<ds:datastoreItem xmlns:ds="http://schemas.openxmlformats.org/officeDocument/2006/customXml" ds:itemID="{FE66979F-4180-4A89-AF4B-3D3FB9CEFBC9}">
   <ds:schemaRefs>
     <ds:schemaRef ds:uri="http://schemas.openxmlformats.org/officeDocument/2006/bibliography"/>
   </ds:schemaRefs>

</xml_diff>